<commit_message>
final version 5 and 6 laboratory works
</commit_message>
<xml_diff>
--- a/reports/Отчет по 5 лабораторной работе.docx
+++ b/reports/Отчет по 5 лабораторной работе.docx
@@ -617,23 +617,7 @@
           <w:sz w:val="28"/>
           <w:szCs w:val="28"/>
         </w:rPr>
-        <w:t xml:space="preserve">Требуется доработать лабораторную работу №4 таким образом, чтобы программа сохраняла в базе данных </w:t>
-      </w:r>
-      <w:proofErr w:type="spellStart"/>
-      <w:r>
-        <w:rPr>
-          <w:sz w:val="28"/>
-          <w:szCs w:val="28"/>
-        </w:rPr>
-        <w:t>SQLite</w:t>
-      </w:r>
-      <w:proofErr w:type="spellEnd"/>
-      <w:r>
-        <w:rPr>
-          <w:sz w:val="28"/>
-          <w:szCs w:val="28"/>
-        </w:rPr>
-        <w:t xml:space="preserve"> расширенную статистику игрового процесса – записывать данные каждого игрового сеанса, такие, как дата и время начала, длительность игрового процесса, количество набранных очков. По статистике осуществлять выбор самого длительного сеанса игры, самого результативного (по очкам), вывести список сеансов игр, отсортированный по убыванию количества очков или по убыванию длительности игрового сеанса. Можно реализовать оба варианта</w:t>
+        <w:t>Требуется доработать лабораторную работу №4 таким образом, чтобы программа сохраняла в базе данных SQLite расширенную статистику игрового процесса – записывать данные каждого игрового сеанса, такие, как дата и время начала, длительность игрового процесса, количество набранных очков. По статистике осуществлять выбор самого длительного сеанса игры, самого результативного (по очкам), вывести список сеансов игр, отсортированный по убыванию количества очков или по убыванию длительности игрового сеанса. Можно реализовать оба варианта</w:t>
       </w:r>
       <w:r>
         <w:t>.</w:t>
@@ -692,7 +676,6 @@
         </w:rPr>
         <w:t xml:space="preserve">Класс </w:t>
       </w:r>
-      <w:proofErr w:type="spellStart"/>
       <w:r>
         <w:rPr>
           <w:rFonts w:cs="Arial"/>
@@ -702,7 +685,6 @@
         </w:rPr>
         <w:t>DBHelper</w:t>
       </w:r>
-      <w:proofErr w:type="spellEnd"/>
       <w:r>
         <w:rPr>
           <w:rFonts w:cs="Arial"/>
@@ -748,8 +730,6 @@
           <w:lang w:eastAsia="ru-RU"/>
         </w:rPr>
       </w:pPr>
-      <w:proofErr w:type="spellStart"/>
-      <w:proofErr w:type="gramStart"/>
       <w:r>
         <w:rPr>
           <w:rFonts w:ascii="JetBrains Mono" w:eastAsia="Times New Roman" w:hAnsi="JetBrains Mono" w:cs="Courier New"/>
@@ -761,7 +741,6 @@
         </w:rPr>
         <w:t>onUpgrade</w:t>
       </w:r>
-      <w:proofErr w:type="spellEnd"/>
       <w:r>
         <w:rPr>
           <w:rFonts w:ascii="JetBrains Mono" w:eastAsia="Times New Roman" w:hAnsi="JetBrains Mono" w:cs="Courier New"/>
@@ -773,8 +752,6 @@
         </w:rPr>
         <w:t>(</w:t>
       </w:r>
-      <w:proofErr w:type="spellStart"/>
-      <w:proofErr w:type="gramEnd"/>
       <w:r>
         <w:rPr>
           <w:rFonts w:ascii="JetBrains Mono" w:eastAsia="Times New Roman" w:hAnsi="JetBrains Mono" w:cs="Courier New"/>
@@ -786,7 +763,6 @@
         </w:rPr>
         <w:t>SQLiteDatabase</w:t>
       </w:r>
-      <w:proofErr w:type="spellEnd"/>
       <w:r>
         <w:rPr>
           <w:rFonts w:ascii="JetBrains Mono" w:eastAsia="Times New Roman" w:hAnsi="JetBrains Mono" w:cs="Courier New"/>
@@ -798,7 +774,6 @@
         </w:rPr>
         <w:t xml:space="preserve"> </w:t>
       </w:r>
-      <w:proofErr w:type="spellStart"/>
       <w:r>
         <w:rPr>
           <w:rFonts w:ascii="JetBrains Mono" w:eastAsia="Times New Roman" w:hAnsi="JetBrains Mono" w:cs="Courier New"/>
@@ -812,7 +787,6 @@
         </w:rPr>
         <w:t>sqLiteDatabase</w:t>
       </w:r>
-      <w:proofErr w:type="spellEnd"/>
       <w:r>
         <w:rPr>
           <w:rFonts w:ascii="JetBrains Mono" w:eastAsia="Times New Roman" w:hAnsi="JetBrains Mono" w:cs="Courier New"/>
@@ -846,7 +820,6 @@
         </w:rPr>
         <w:t xml:space="preserve"> </w:t>
       </w:r>
-      <w:proofErr w:type="spellStart"/>
       <w:r>
         <w:rPr>
           <w:rFonts w:ascii="JetBrains Mono" w:eastAsia="Times New Roman" w:hAnsi="JetBrains Mono" w:cs="Courier New"/>
@@ -860,7 +833,6 @@
         </w:rPr>
         <w:t>i</w:t>
       </w:r>
-      <w:proofErr w:type="spellEnd"/>
       <w:r>
         <w:rPr>
           <w:rFonts w:ascii="JetBrains Mono" w:eastAsia="Times New Roman" w:hAnsi="JetBrains Mono" w:cs="Courier New"/>
@@ -894,7 +866,6 @@
         </w:rPr>
         <w:t xml:space="preserve"> </w:t>
       </w:r>
-      <w:proofErr w:type="spellStart"/>
       <w:r>
         <w:rPr>
           <w:rFonts w:ascii="JetBrains Mono" w:eastAsia="Times New Roman" w:hAnsi="JetBrains Mono" w:cs="Courier New"/>
@@ -908,7 +879,6 @@
         </w:rPr>
         <w:t>i</w:t>
       </w:r>
-      <w:proofErr w:type="spellEnd"/>
       <w:r>
         <w:rPr>
           <w:rFonts w:ascii="JetBrains Mono" w:eastAsia="Times New Roman" w:hAnsi="JetBrains Mono" w:cs="Courier New"/>
@@ -1012,8 +982,6 @@
           <w:lang w:eastAsia="ru-RU"/>
         </w:rPr>
       </w:pPr>
-      <w:proofErr w:type="spellStart"/>
-      <w:proofErr w:type="gramStart"/>
       <w:r>
         <w:rPr>
           <w:rFonts w:ascii="JetBrains Mono" w:eastAsia="Times New Roman" w:hAnsi="JetBrains Mono" w:cs="Courier New"/>
@@ -1025,7 +993,6 @@
         </w:rPr>
         <w:t>onCreate</w:t>
       </w:r>
-      <w:proofErr w:type="spellEnd"/>
       <w:r>
         <w:rPr>
           <w:rFonts w:ascii="JetBrains Mono" w:eastAsia="Times New Roman" w:hAnsi="JetBrains Mono" w:cs="Courier New"/>
@@ -1037,8 +1004,6 @@
         </w:rPr>
         <w:t>(</w:t>
       </w:r>
-      <w:proofErr w:type="spellStart"/>
-      <w:proofErr w:type="gramEnd"/>
       <w:r>
         <w:rPr>
           <w:rFonts w:ascii="JetBrains Mono" w:eastAsia="Times New Roman" w:hAnsi="JetBrains Mono" w:cs="Courier New"/>
@@ -1048,21 +1013,8 @@
           <w:szCs w:val="32"/>
           <w:lang w:eastAsia="ru-RU"/>
         </w:rPr>
-        <w:t>SQLiteDatabase</w:t>
-      </w:r>
-      <w:proofErr w:type="spellEnd"/>
-      <w:r>
-        <w:rPr>
-          <w:rFonts w:ascii="JetBrains Mono" w:eastAsia="Times New Roman" w:hAnsi="JetBrains Mono" w:cs="Courier New"/>
-          <w:color w:val="8BE9FD"/>
-          <w:kern w:val="0"/>
-          <w:sz w:val="28"/>
-          <w:szCs w:val="32"/>
-          <w:lang w:eastAsia="ru-RU"/>
-        </w:rPr>
-        <w:t xml:space="preserve"> </w:t>
-      </w:r>
-      <w:proofErr w:type="spellStart"/>
+        <w:t xml:space="preserve">SQLiteDatabase </w:t>
+      </w:r>
       <w:r>
         <w:rPr>
           <w:rFonts w:ascii="JetBrains Mono" w:eastAsia="Times New Roman" w:hAnsi="JetBrains Mono" w:cs="Courier New"/>
@@ -1076,7 +1028,6 @@
         </w:rPr>
         <w:t>sqLiteDatabase</w:t>
       </w:r>
-      <w:proofErr w:type="spellEnd"/>
       <w:r>
         <w:rPr>
           <w:rFonts w:ascii="JetBrains Mono" w:eastAsia="Times New Roman" w:hAnsi="JetBrains Mono" w:cs="Courier New"/>
@@ -1131,7 +1082,6 @@
         </w:rPr>
         <w:t xml:space="preserve">Класс </w:t>
       </w:r>
-      <w:proofErr w:type="spellStart"/>
       <w:r>
         <w:rPr>
           <w:rFonts w:cs="Arial"/>
@@ -1141,7 +1091,6 @@
         </w:rPr>
         <w:t>NameBase</w:t>
       </w:r>
-      <w:proofErr w:type="spellEnd"/>
       <w:r>
         <w:rPr>
           <w:rFonts w:cs="Arial"/>
@@ -1174,25 +1123,7 @@
           <w:sz w:val="28"/>
           <w:szCs w:val="28"/>
         </w:rPr>
-        <w:t xml:space="preserve">В нем реализованы методы отображения таблицы, методы отображения с различной сортировкой по колонкам, в зависимости от сортировки возвращается либо полная </w:t>
-      </w:r>
-      <w:proofErr w:type="gramStart"/>
-      <w:r>
-        <w:rPr>
-          <w:rFonts w:cs="Arial"/>
-          <w:sz w:val="28"/>
-          <w:szCs w:val="28"/>
-        </w:rPr>
-        <w:t>таблица</w:t>
-      </w:r>
-      <w:proofErr w:type="gramEnd"/>
-      <w:r>
-        <w:rPr>
-          <w:rFonts w:cs="Arial"/>
-          <w:sz w:val="28"/>
-          <w:szCs w:val="28"/>
-        </w:rPr>
-        <w:t xml:space="preserve"> либо только нужные строчки.</w:t>
+        <w:t>В нем реализованы методы отображения таблицы, методы отображения с различной сортировкой по колонкам, в зависимости от сортировки возвращается либо полная таблица либо только нужные строчки.</w:t>
       </w:r>
     </w:p>
     <w:p>
@@ -1746,31 +1677,7 @@
           <w:szCs w:val="32"/>
           <w:lang w:val="en-US" w:eastAsia="ru-RU"/>
         </w:rPr>
-        <w:t xml:space="preserve">public </w:t>
-      </w:r>
-      <w:proofErr w:type="gramStart"/>
-      <w:r>
-        <w:rPr>
-          <w:rFonts w:ascii="JetBrains Mono" w:eastAsia="Times New Roman" w:hAnsi="JetBrains Mono" w:cs="Courier New"/>
-          <w:color w:val="FF79C6"/>
-          <w:kern w:val="0"/>
-          <w:sz w:val="28"/>
-          <w:szCs w:val="32"/>
-          <w:lang w:val="en-US" w:eastAsia="ru-RU"/>
-        </w:rPr>
-        <w:t>static  int</w:t>
-      </w:r>
-      <w:proofErr w:type="gramEnd"/>
-      <w:r>
-        <w:rPr>
-          <w:rFonts w:ascii="JetBrains Mono" w:eastAsia="Times New Roman" w:hAnsi="JetBrains Mono" w:cs="Courier New"/>
-          <w:color w:val="FF79C6"/>
-          <w:kern w:val="0"/>
-          <w:sz w:val="28"/>
-          <w:szCs w:val="32"/>
-          <w:lang w:val="en-US" w:eastAsia="ru-RU"/>
-        </w:rPr>
-        <w:t xml:space="preserve"> </w:t>
+        <w:t xml:space="preserve">public static  int </w:t>
       </w:r>
       <w:r>
         <w:rPr>
@@ -2244,7 +2151,6 @@
         </w:rPr>
         <w:t xml:space="preserve">String </w:t>
       </w:r>
-      <w:proofErr w:type="spellStart"/>
       <w:r>
         <w:rPr>
           <w:rFonts w:ascii="JetBrains Mono" w:eastAsia="Times New Roman" w:hAnsi="JetBrains Mono" w:cs="Courier New"/>
@@ -2254,19 +2160,7 @@
           <w:szCs w:val="32"/>
           <w:lang w:val="en-US" w:eastAsia="ru-RU"/>
         </w:rPr>
-        <w:t>orderBy</w:t>
-      </w:r>
-      <w:proofErr w:type="spellEnd"/>
-      <w:r>
-        <w:rPr>
-          <w:rFonts w:ascii="JetBrains Mono" w:eastAsia="Times New Roman" w:hAnsi="JetBrains Mono" w:cs="Courier New"/>
-          <w:color w:val="FFB86C"/>
-          <w:kern w:val="0"/>
-          <w:sz w:val="28"/>
-          <w:szCs w:val="32"/>
-          <w:lang w:val="en-US" w:eastAsia="ru-RU"/>
-        </w:rPr>
-        <w:t xml:space="preserve"> </w:t>
+        <w:t xml:space="preserve">orderBy </w:t>
       </w:r>
       <w:r>
         <w:rPr>
@@ -2334,7 +2228,6 @@
         </w:rPr>
         <w:t xml:space="preserve">Names </w:t>
       </w:r>
-      <w:proofErr w:type="spellStart"/>
       <w:r>
         <w:rPr>
           <w:rFonts w:ascii="JetBrains Mono" w:eastAsia="Times New Roman" w:hAnsi="JetBrains Mono" w:cs="Courier New"/>
@@ -2346,7 +2239,6 @@
         </w:rPr>
         <w:t>bestPointsSelect</w:t>
       </w:r>
-      <w:proofErr w:type="spellEnd"/>
       <w:r>
         <w:rPr>
           <w:rFonts w:ascii="JetBrains Mono" w:eastAsia="Times New Roman" w:hAnsi="JetBrains Mono" w:cs="Courier New"/>
@@ -2403,7 +2295,6 @@
         </w:rPr>
         <w:t xml:space="preserve">Cursor </w:t>
       </w:r>
-      <w:proofErr w:type="spellStart"/>
       <w:r>
         <w:rPr>
           <w:rFonts w:ascii="JetBrains Mono" w:eastAsia="Times New Roman" w:hAnsi="JetBrains Mono" w:cs="Courier New"/>
@@ -2413,19 +2304,7 @@
           <w:szCs w:val="32"/>
           <w:lang w:val="en-US" w:eastAsia="ru-RU"/>
         </w:rPr>
-        <w:t>mCursor</w:t>
-      </w:r>
-      <w:proofErr w:type="spellEnd"/>
-      <w:r>
-        <w:rPr>
-          <w:rFonts w:ascii="JetBrains Mono" w:eastAsia="Times New Roman" w:hAnsi="JetBrains Mono" w:cs="Courier New"/>
-          <w:color w:val="B9BCD1"/>
-          <w:kern w:val="0"/>
-          <w:sz w:val="28"/>
-          <w:szCs w:val="32"/>
-          <w:lang w:val="en-US" w:eastAsia="ru-RU"/>
-        </w:rPr>
-        <w:t xml:space="preserve"> </w:t>
+        <w:t xml:space="preserve">mCursor </w:t>
       </w:r>
       <w:r>
         <w:rPr>
@@ -2438,7 +2317,6 @@
         </w:rPr>
         <w:t xml:space="preserve">= </w:t>
       </w:r>
-      <w:proofErr w:type="spellStart"/>
       <w:r>
         <w:rPr>
           <w:rFonts w:ascii="JetBrains Mono" w:eastAsia="Times New Roman" w:hAnsi="JetBrains Mono" w:cs="Courier New"/>
@@ -2472,7 +2350,6 @@
         </w:rPr>
         <w:t>query</w:t>
       </w:r>
-      <w:proofErr w:type="spellEnd"/>
       <w:r>
         <w:rPr>
           <w:rFonts w:ascii="JetBrains Mono" w:eastAsia="Times New Roman" w:hAnsi="JetBrains Mono" w:cs="Courier New"/>
@@ -2616,7 +2493,6 @@
         </w:rPr>
         <w:t xml:space="preserve">, </w:t>
       </w:r>
-      <w:proofErr w:type="spellStart"/>
       <w:r>
         <w:rPr>
           <w:rFonts w:ascii="JetBrains Mono" w:eastAsia="Times New Roman" w:hAnsi="JetBrains Mono" w:cs="Courier New"/>
@@ -2626,19 +2502,7 @@
           <w:szCs w:val="32"/>
           <w:lang w:val="en-US" w:eastAsia="ru-RU"/>
         </w:rPr>
-        <w:t>orderBy</w:t>
-      </w:r>
-      <w:proofErr w:type="spellEnd"/>
-      <w:r>
-        <w:rPr>
-          <w:rFonts w:ascii="JetBrains Mono" w:eastAsia="Times New Roman" w:hAnsi="JetBrains Mono" w:cs="Courier New"/>
-          <w:color w:val="FFB86C"/>
-          <w:kern w:val="0"/>
-          <w:sz w:val="28"/>
-          <w:szCs w:val="32"/>
-          <w:lang w:val="en-US" w:eastAsia="ru-RU"/>
-        </w:rPr>
-        <w:t xml:space="preserve"> </w:t>
+        <w:t xml:space="preserve">orderBy </w:t>
       </w:r>
       <w:r>
         <w:rPr>
@@ -2696,7 +2560,6 @@
         <w:br/>
         <w:t xml:space="preserve">    </w:t>
       </w:r>
-      <w:proofErr w:type="spellStart"/>
       <w:r>
         <w:rPr>
           <w:rFonts w:ascii="JetBrains Mono" w:eastAsia="Times New Roman" w:hAnsi="JetBrains Mono" w:cs="Courier New"/>
@@ -2708,7 +2571,6 @@
         </w:rPr>
         <w:t>ArrayList</w:t>
       </w:r>
-      <w:proofErr w:type="spellEnd"/>
       <w:r>
         <w:rPr>
           <w:rFonts w:ascii="JetBrains Mono" w:eastAsia="Times New Roman" w:hAnsi="JetBrains Mono" w:cs="Courier New"/>
@@ -2775,7 +2637,6 @@
         </w:rPr>
         <w:t xml:space="preserve">new </w:t>
       </w:r>
-      <w:proofErr w:type="spellStart"/>
       <w:r>
         <w:rPr>
           <w:rFonts w:ascii="JetBrains Mono" w:eastAsia="Times New Roman" w:hAnsi="JetBrains Mono" w:cs="Courier New"/>
@@ -2787,7 +2648,6 @@
         </w:rPr>
         <w:t>ArrayList</w:t>
       </w:r>
-      <w:proofErr w:type="spellEnd"/>
       <w:r>
         <w:rPr>
           <w:rFonts w:ascii="JetBrains Mono" w:eastAsia="Times New Roman" w:hAnsi="JetBrains Mono" w:cs="Courier New"/>
@@ -2844,7 +2704,6 @@
         <w:br/>
         <w:t xml:space="preserve">    </w:t>
       </w:r>
-      <w:proofErr w:type="spellStart"/>
       <w:r>
         <w:rPr>
           <w:rFonts w:ascii="JetBrains Mono" w:eastAsia="Times New Roman" w:hAnsi="JetBrains Mono" w:cs="Courier New"/>
@@ -2878,7 +2737,6 @@
         </w:rPr>
         <w:t>moveToFirst</w:t>
       </w:r>
-      <w:proofErr w:type="spellEnd"/>
       <w:r>
         <w:rPr>
           <w:rFonts w:ascii="JetBrains Mono" w:eastAsia="Times New Roman" w:hAnsi="JetBrains Mono" w:cs="Courier New"/>
@@ -2957,7 +2815,6 @@
         </w:rPr>
         <w:t>!</w:t>
       </w:r>
-      <w:proofErr w:type="spellStart"/>
       <w:r>
         <w:rPr>
           <w:rFonts w:ascii="JetBrains Mono" w:eastAsia="Times New Roman" w:hAnsi="JetBrains Mono" w:cs="Courier New"/>
@@ -2991,7 +2848,6 @@
         </w:rPr>
         <w:t>isAfterLast</w:t>
       </w:r>
-      <w:proofErr w:type="spellEnd"/>
       <w:r>
         <w:rPr>
           <w:rFonts w:ascii="JetBrains Mono" w:eastAsia="Times New Roman" w:hAnsi="JetBrains Mono" w:cs="Courier New"/>
@@ -3104,7 +2960,6 @@
         </w:rPr>
         <w:t xml:space="preserve">= </w:t>
       </w:r>
-      <w:proofErr w:type="spellStart"/>
       <w:r>
         <w:rPr>
           <w:rFonts w:ascii="JetBrains Mono" w:eastAsia="Times New Roman" w:hAnsi="JetBrains Mono" w:cs="Courier New"/>
@@ -3138,7 +2993,6 @@
         </w:rPr>
         <w:t>getLong</w:t>
       </w:r>
-      <w:proofErr w:type="spellEnd"/>
       <w:r>
         <w:rPr>
           <w:rFonts w:ascii="JetBrains Mono" w:eastAsia="Times New Roman" w:hAnsi="JetBrains Mono" w:cs="Courier New"/>
@@ -3230,7 +3084,6 @@
         </w:rPr>
         <w:t xml:space="preserve">= </w:t>
       </w:r>
-      <w:proofErr w:type="spellStart"/>
       <w:r>
         <w:rPr>
           <w:rFonts w:ascii="JetBrains Mono" w:eastAsia="Times New Roman" w:hAnsi="JetBrains Mono" w:cs="Courier New"/>
@@ -3264,7 +3117,6 @@
         </w:rPr>
         <w:t>getString</w:t>
       </w:r>
-      <w:proofErr w:type="spellEnd"/>
       <w:r>
         <w:rPr>
           <w:rFonts w:ascii="JetBrains Mono" w:eastAsia="Times New Roman" w:hAnsi="JetBrains Mono" w:cs="Courier New"/>
@@ -3356,7 +3208,6 @@
         </w:rPr>
         <w:t xml:space="preserve">= </w:t>
       </w:r>
-      <w:proofErr w:type="spellStart"/>
       <w:r>
         <w:rPr>
           <w:rFonts w:ascii="JetBrains Mono" w:eastAsia="Times New Roman" w:hAnsi="JetBrains Mono" w:cs="Courier New"/>
@@ -3390,7 +3241,6 @@
         </w:rPr>
         <w:t>getInt</w:t>
       </w:r>
-      <w:proofErr w:type="spellEnd"/>
       <w:r>
         <w:rPr>
           <w:rFonts w:ascii="JetBrains Mono" w:eastAsia="Times New Roman" w:hAnsi="JetBrains Mono" w:cs="Courier New"/>
@@ -3482,7 +3332,6 @@
         </w:rPr>
         <w:t xml:space="preserve">= </w:t>
       </w:r>
-      <w:proofErr w:type="spellStart"/>
       <w:r>
         <w:rPr>
           <w:rFonts w:ascii="JetBrains Mono" w:eastAsia="Times New Roman" w:hAnsi="JetBrains Mono" w:cs="Courier New"/>
@@ -3516,7 +3365,6 @@
         </w:rPr>
         <w:t>getInt</w:t>
       </w:r>
-      <w:proofErr w:type="spellEnd"/>
       <w:r>
         <w:rPr>
           <w:rFonts w:ascii="JetBrains Mono" w:eastAsia="Times New Roman" w:hAnsi="JetBrains Mono" w:cs="Courier New"/>
@@ -3608,7 +3456,6 @@
         </w:rPr>
         <w:t xml:space="preserve">= </w:t>
       </w:r>
-      <w:proofErr w:type="spellStart"/>
       <w:r>
         <w:rPr>
           <w:rFonts w:ascii="JetBrains Mono" w:eastAsia="Times New Roman" w:hAnsi="JetBrains Mono" w:cs="Courier New"/>
@@ -3642,7 +3489,6 @@
         </w:rPr>
         <w:t>getInt</w:t>
       </w:r>
-      <w:proofErr w:type="spellEnd"/>
       <w:r>
         <w:rPr>
           <w:rFonts w:ascii="JetBrains Mono" w:eastAsia="Times New Roman" w:hAnsi="JetBrains Mono" w:cs="Courier New"/>
@@ -3900,7 +3746,6 @@
         <w:br/>
         <w:t xml:space="preserve">            </w:t>
       </w:r>
-      <w:proofErr w:type="spellStart"/>
       <w:r>
         <w:rPr>
           <w:rFonts w:ascii="JetBrains Mono" w:eastAsia="Times New Roman" w:hAnsi="JetBrains Mono" w:cs="Courier New"/>
@@ -3934,7 +3779,6 @@
         </w:rPr>
         <w:t>add</w:t>
       </w:r>
-      <w:proofErr w:type="spellEnd"/>
       <w:r>
         <w:rPr>
           <w:rFonts w:ascii="JetBrains Mono" w:eastAsia="Times New Roman" w:hAnsi="JetBrains Mono" w:cs="Courier New"/>
@@ -4024,7 +3868,6 @@
         </w:rPr>
         <w:t>(</w:t>
       </w:r>
-      <w:proofErr w:type="spellStart"/>
       <w:r>
         <w:rPr>
           <w:rFonts w:ascii="JetBrains Mono" w:eastAsia="Times New Roman" w:hAnsi="JetBrains Mono" w:cs="Courier New"/>
@@ -4058,7 +3901,6 @@
         </w:rPr>
         <w:t>moveToNext</w:t>
       </w:r>
-      <w:proofErr w:type="spellEnd"/>
       <w:r>
         <w:rPr>
           <w:rFonts w:ascii="JetBrains Mono" w:eastAsia="Times New Roman" w:hAnsi="JetBrains Mono" w:cs="Courier New"/>
@@ -4138,7 +3980,6 @@
         <w:br/>
         <w:t xml:space="preserve">    </w:t>
       </w:r>
-      <w:proofErr w:type="spellStart"/>
       <w:r>
         <w:rPr>
           <w:rFonts w:ascii="JetBrains Mono" w:eastAsia="Times New Roman" w:hAnsi="JetBrains Mono" w:cs="Courier New"/>
@@ -4172,7 +4013,6 @@
         </w:rPr>
         <w:t>close</w:t>
       </w:r>
-      <w:proofErr w:type="spellEnd"/>
       <w:r>
         <w:rPr>
           <w:rFonts w:ascii="JetBrains Mono" w:eastAsia="Times New Roman" w:hAnsi="JetBrains Mono" w:cs="Courier New"/>
@@ -4229,7 +4069,6 @@
         </w:rPr>
         <w:t xml:space="preserve">return </w:t>
       </w:r>
-      <w:proofErr w:type="spellStart"/>
       <w:r>
         <w:rPr>
           <w:rFonts w:ascii="JetBrains Mono" w:eastAsia="Times New Roman" w:hAnsi="JetBrains Mono" w:cs="Courier New"/>
@@ -4263,7 +4102,6 @@
         </w:rPr>
         <w:t>get</w:t>
       </w:r>
-      <w:proofErr w:type="spellEnd"/>
       <w:r>
         <w:rPr>
           <w:rFonts w:ascii="JetBrains Mono" w:eastAsia="Times New Roman" w:hAnsi="JetBrains Mono" w:cs="Courier New"/>
@@ -4362,7 +4200,6 @@
         </w:rPr>
         <w:t xml:space="preserve">В </w:t>
       </w:r>
-      <w:proofErr w:type="spellStart"/>
       <w:r>
         <w:rPr>
           <w:rFonts w:cs="Arial"/>
@@ -4372,32 +4209,13 @@
         </w:rPr>
         <w:t>MainActivity</w:t>
       </w:r>
-      <w:proofErr w:type="spellEnd"/>
       <w:r>
         <w:rPr>
           <w:rFonts w:cs="Arial"/>
           <w:sz w:val="28"/>
           <w:szCs w:val="28"/>
         </w:rPr>
-        <w:t xml:space="preserve"> у нас 2 кнопки для перехода на </w:t>
-      </w:r>
-      <w:proofErr w:type="spellStart"/>
-      <w:r>
-        <w:rPr>
-          <w:rFonts w:cs="Arial"/>
-          <w:sz w:val="28"/>
-          <w:szCs w:val="28"/>
-        </w:rPr>
-        <w:t>активити</w:t>
-      </w:r>
-      <w:proofErr w:type="spellEnd"/>
-      <w:r>
-        <w:rPr>
-          <w:rFonts w:cs="Arial"/>
-          <w:sz w:val="28"/>
-          <w:szCs w:val="28"/>
-        </w:rPr>
-        <w:t xml:space="preserve"> игры или же БД:</w:t>
+        <w:t xml:space="preserve"> у нас 2 кнопки для перехода на активити игры или же БД:</w:t>
       </w:r>
     </w:p>
     <w:p>
@@ -4482,55 +4300,17 @@
           <w:szCs w:val="28"/>
         </w:rPr>
         <w:lastRenderedPageBreak/>
-        <w:t xml:space="preserve">В этой </w:t>
-      </w:r>
-      <w:proofErr w:type="spellStart"/>
+        <w:t xml:space="preserve">В этой активити создаются методы для обновления списка по разным критерям, в которых используются различные методы сортировки из </w:t>
+      </w:r>
       <w:r>
         <w:rPr>
           <w:rFonts w:ascii="Times New Roman" w:hAnsi="Times New Roman" w:cs="Times New Roman"/>
           <w:sz w:val="28"/>
           <w:szCs w:val="28"/>
-        </w:rPr>
-        <w:t>активити</w:t>
-      </w:r>
-      <w:proofErr w:type="spellEnd"/>
-      <w:r>
-        <w:rPr>
-          <w:rFonts w:ascii="Times New Roman" w:hAnsi="Times New Roman" w:cs="Times New Roman"/>
-          <w:sz w:val="28"/>
-          <w:szCs w:val="28"/>
-        </w:rPr>
-        <w:t xml:space="preserve"> создаются методы для обновления списка по разным </w:t>
-      </w:r>
-      <w:proofErr w:type="spellStart"/>
-      <w:r>
-        <w:rPr>
-          <w:rFonts w:ascii="Times New Roman" w:hAnsi="Times New Roman" w:cs="Times New Roman"/>
-          <w:sz w:val="28"/>
-          <w:szCs w:val="28"/>
-        </w:rPr>
-        <w:t>критерям</w:t>
-      </w:r>
-      <w:proofErr w:type="spellEnd"/>
-      <w:r>
-        <w:rPr>
-          <w:rFonts w:ascii="Times New Roman" w:hAnsi="Times New Roman" w:cs="Times New Roman"/>
-          <w:sz w:val="28"/>
-          <w:szCs w:val="28"/>
-        </w:rPr>
-        <w:t xml:space="preserve">, в которых используются различные методы сортировки из </w:t>
-      </w:r>
-      <w:proofErr w:type="spellStart"/>
-      <w:r>
-        <w:rPr>
-          <w:rFonts w:ascii="Times New Roman" w:hAnsi="Times New Roman" w:cs="Times New Roman"/>
-          <w:sz w:val="28"/>
-          <w:szCs w:val="28"/>
           <w:lang w:val="en-US"/>
         </w:rPr>
         <w:t>NameBase</w:t>
       </w:r>
-      <w:proofErr w:type="spellEnd"/>
       <w:r>
         <w:rPr>
           <w:rFonts w:ascii="Times New Roman" w:hAnsi="Times New Roman" w:cs="Times New Roman"/>
@@ -4597,7 +4377,6 @@
         </w:rPr>
         <w:br/>
       </w:r>
-      <w:proofErr w:type="spellStart"/>
       <w:r>
         <w:rPr>
           <w:rFonts w:ascii="JetBrains Mono" w:eastAsia="Times New Roman" w:hAnsi="JetBrains Mono" w:cs="Courier New"/>
@@ -4607,45 +4386,8 @@
           <w:szCs w:val="32"/>
           <w:lang w:eastAsia="ru-RU"/>
         </w:rPr>
-        <w:t>public</w:t>
-      </w:r>
-      <w:proofErr w:type="spellEnd"/>
-      <w:r>
-        <w:rPr>
-          <w:rFonts w:ascii="JetBrains Mono" w:eastAsia="Times New Roman" w:hAnsi="JetBrains Mono" w:cs="Courier New"/>
-          <w:color w:val="FF79C6"/>
-          <w:kern w:val="0"/>
-          <w:sz w:val="28"/>
-          <w:szCs w:val="32"/>
-          <w:lang w:eastAsia="ru-RU"/>
-        </w:rPr>
-        <w:t xml:space="preserve"> </w:t>
-      </w:r>
-      <w:proofErr w:type="spellStart"/>
-      <w:r>
-        <w:rPr>
-          <w:rFonts w:ascii="JetBrains Mono" w:eastAsia="Times New Roman" w:hAnsi="JetBrains Mono" w:cs="Courier New"/>
-          <w:color w:val="FF79C6"/>
-          <w:kern w:val="0"/>
-          <w:sz w:val="28"/>
-          <w:szCs w:val="32"/>
-          <w:lang w:eastAsia="ru-RU"/>
-        </w:rPr>
-        <w:t>void</w:t>
-      </w:r>
-      <w:proofErr w:type="spellEnd"/>
-      <w:r>
-        <w:rPr>
-          <w:rFonts w:ascii="JetBrains Mono" w:eastAsia="Times New Roman" w:hAnsi="JetBrains Mono" w:cs="Courier New"/>
-          <w:color w:val="FF79C6"/>
-          <w:kern w:val="0"/>
-          <w:sz w:val="28"/>
-          <w:szCs w:val="32"/>
-          <w:lang w:eastAsia="ru-RU"/>
-        </w:rPr>
-        <w:t xml:space="preserve"> </w:t>
-      </w:r>
-      <w:proofErr w:type="spellStart"/>
+        <w:t xml:space="preserve">public void </w:t>
+      </w:r>
       <w:r>
         <w:rPr>
           <w:rFonts w:ascii="JetBrains Mono" w:eastAsia="Times New Roman" w:hAnsi="JetBrains Mono" w:cs="Courier New"/>
@@ -4655,19 +4397,7 @@
           <w:szCs w:val="32"/>
           <w:lang w:eastAsia="ru-RU"/>
         </w:rPr>
-        <w:t>UpdateListTimeUb</w:t>
-      </w:r>
-      <w:proofErr w:type="spellEnd"/>
-      <w:r>
-        <w:rPr>
-          <w:rFonts w:ascii="JetBrains Mono" w:eastAsia="Times New Roman" w:hAnsi="JetBrains Mono" w:cs="Courier New"/>
-          <w:color w:val="50FA7B"/>
-          <w:kern w:val="0"/>
-          <w:sz w:val="28"/>
-          <w:szCs w:val="32"/>
-          <w:lang w:eastAsia="ru-RU"/>
-        </w:rPr>
-        <w:t xml:space="preserve"> </w:t>
+        <w:t xml:space="preserve">UpdateListTimeUb </w:t>
       </w:r>
       <w:r>
         <w:rPr>
@@ -4703,8 +4433,6 @@
         <w:br/>
         <w:t xml:space="preserve">    </w:t>
       </w:r>
-      <w:proofErr w:type="spellStart"/>
-      <w:proofErr w:type="gramStart"/>
       <w:r>
         <w:rPr>
           <w:rFonts w:ascii="JetBrains Mono" w:eastAsia="Times New Roman" w:hAnsi="JetBrains Mono" w:cs="Courier New"/>
@@ -4738,8 +4466,6 @@
         </w:rPr>
         <w:t>clear</w:t>
       </w:r>
-      <w:proofErr w:type="spellEnd"/>
-      <w:proofErr w:type="gramEnd"/>
       <w:r>
         <w:rPr>
           <w:rFonts w:ascii="JetBrains Mono" w:eastAsia="Times New Roman" w:hAnsi="JetBrains Mono" w:cs="Courier New"/>
@@ -4774,7 +4500,6 @@
         <w:br/>
         <w:t xml:space="preserve">    </w:t>
       </w:r>
-      <w:proofErr w:type="spellStart"/>
       <w:r>
         <w:rPr>
           <w:rFonts w:ascii="JetBrains Mono" w:eastAsia="Times New Roman" w:hAnsi="JetBrains Mono" w:cs="Courier New"/>
@@ -4786,7 +4511,6 @@
         </w:rPr>
         <w:t>for</w:t>
       </w:r>
-      <w:proofErr w:type="spellEnd"/>
       <w:r>
         <w:rPr>
           <w:rFonts w:ascii="JetBrains Mono" w:eastAsia="Times New Roman" w:hAnsi="JetBrains Mono" w:cs="Courier New"/>
@@ -4798,7 +4522,6 @@
         </w:rPr>
         <w:t>(</w:t>
       </w:r>
-      <w:proofErr w:type="spellStart"/>
       <w:r>
         <w:rPr>
           <w:rFonts w:ascii="JetBrains Mono" w:eastAsia="Times New Roman" w:hAnsi="JetBrains Mono" w:cs="Courier New"/>
@@ -4808,19 +4531,7 @@
           <w:szCs w:val="32"/>
           <w:lang w:eastAsia="ru-RU"/>
         </w:rPr>
-        <w:t>Names</w:t>
-      </w:r>
-      <w:proofErr w:type="spellEnd"/>
-      <w:r>
-        <w:rPr>
-          <w:rFonts w:ascii="JetBrains Mono" w:eastAsia="Times New Roman" w:hAnsi="JetBrains Mono" w:cs="Courier New"/>
-          <w:color w:val="8BE9FD"/>
-          <w:kern w:val="0"/>
-          <w:sz w:val="28"/>
-          <w:szCs w:val="32"/>
-          <w:lang w:eastAsia="ru-RU"/>
-        </w:rPr>
-        <w:t xml:space="preserve"> </w:t>
+        <w:t xml:space="preserve">Names </w:t>
       </w:r>
       <w:r>
         <w:rPr>
@@ -4844,7 +4555,6 @@
         </w:rPr>
         <w:t xml:space="preserve">: </w:t>
       </w:r>
-      <w:proofErr w:type="spellStart"/>
       <w:r>
         <w:rPr>
           <w:rFonts w:ascii="JetBrains Mono" w:eastAsia="Times New Roman" w:hAnsi="JetBrains Mono" w:cs="Courier New"/>
@@ -4878,7 +4588,6 @@
         </w:rPr>
         <w:t>worstTimeSelect</w:t>
       </w:r>
-      <w:proofErr w:type="spellEnd"/>
       <w:r>
         <w:rPr>
           <w:rFonts w:ascii="JetBrains Mono" w:eastAsia="Times New Roman" w:hAnsi="JetBrains Mono" w:cs="Courier New"/>
@@ -4924,7 +4633,6 @@
         <w:br/>
         <w:t xml:space="preserve">        </w:t>
       </w:r>
-      <w:proofErr w:type="spellStart"/>
       <w:r>
         <w:rPr>
           <w:rFonts w:ascii="JetBrains Mono" w:eastAsia="Times New Roman" w:hAnsi="JetBrains Mono" w:cs="Courier New"/>
@@ -4958,7 +4666,6 @@
         </w:rPr>
         <w:t>add</w:t>
       </w:r>
-      <w:proofErr w:type="spellEnd"/>
       <w:r>
         <w:rPr>
           <w:rFonts w:ascii="JetBrains Mono" w:eastAsia="Times New Roman" w:hAnsi="JetBrains Mono" w:cs="Courier New"/>
@@ -4970,7 +4677,6 @@
         </w:rPr>
         <w:t>(</w:t>
       </w:r>
-      <w:proofErr w:type="spellStart"/>
       <w:r>
         <w:rPr>
           <w:rFonts w:ascii="JetBrains Mono" w:eastAsia="Times New Roman" w:hAnsi="JetBrains Mono" w:cs="Courier New"/>
@@ -5004,7 +4710,6 @@
         </w:rPr>
         <w:t>getId</w:t>
       </w:r>
-      <w:proofErr w:type="spellEnd"/>
       <w:r>
         <w:rPr>
           <w:rFonts w:ascii="JetBrains Mono" w:eastAsia="Times New Roman" w:hAnsi="JetBrains Mono" w:cs="Courier New"/>
@@ -5049,7 +4754,6 @@
         </w:rPr>
         <w:t xml:space="preserve">+ </w:t>
       </w:r>
-      <w:proofErr w:type="spellStart"/>
       <w:r>
         <w:rPr>
           <w:rFonts w:ascii="JetBrains Mono" w:eastAsia="Times New Roman" w:hAnsi="JetBrains Mono" w:cs="Courier New"/>
@@ -5083,7 +4787,6 @@
         </w:rPr>
         <w:t>getDate</w:t>
       </w:r>
-      <w:proofErr w:type="spellEnd"/>
       <w:r>
         <w:rPr>
           <w:rFonts w:ascii="JetBrains Mono" w:eastAsia="Times New Roman" w:hAnsi="JetBrains Mono" w:cs="Courier New"/>
@@ -5128,7 +4831,6 @@
         </w:rPr>
         <w:t xml:space="preserve">+ </w:t>
       </w:r>
-      <w:proofErr w:type="spellStart"/>
       <w:r>
         <w:rPr>
           <w:rFonts w:ascii="JetBrains Mono" w:eastAsia="Times New Roman" w:hAnsi="JetBrains Mono" w:cs="Courier New"/>
@@ -5162,7 +4864,6 @@
         </w:rPr>
         <w:t>getTime</w:t>
       </w:r>
-      <w:proofErr w:type="spellEnd"/>
       <w:r>
         <w:rPr>
           <w:rFonts w:ascii="JetBrains Mono" w:eastAsia="Times New Roman" w:hAnsi="JetBrains Mono" w:cs="Courier New"/>
@@ -5219,7 +4920,6 @@
         </w:rPr>
         <w:t xml:space="preserve">+ </w:t>
       </w:r>
-      <w:proofErr w:type="spellStart"/>
       <w:r>
         <w:rPr>
           <w:rFonts w:ascii="JetBrains Mono" w:eastAsia="Times New Roman" w:hAnsi="JetBrains Mono" w:cs="Courier New"/>
@@ -5253,7 +4953,6 @@
         </w:rPr>
         <w:t>getPoints</w:t>
       </w:r>
-      <w:proofErr w:type="spellEnd"/>
       <w:r>
         <w:rPr>
           <w:rFonts w:ascii="JetBrains Mono" w:eastAsia="Times New Roman" w:hAnsi="JetBrains Mono" w:cs="Courier New"/>
@@ -5298,7 +4997,6 @@
         </w:rPr>
         <w:t xml:space="preserve">+ </w:t>
       </w:r>
-      <w:proofErr w:type="spellStart"/>
       <w:r>
         <w:rPr>
           <w:rFonts w:ascii="JetBrains Mono" w:eastAsia="Times New Roman" w:hAnsi="JetBrains Mono" w:cs="Courier New"/>
@@ -5332,7 +5030,6 @@
         </w:rPr>
         <w:t>getSteps</w:t>
       </w:r>
-      <w:proofErr w:type="spellEnd"/>
       <w:r>
         <w:rPr>
           <w:rFonts w:ascii="JetBrains Mono" w:eastAsia="Times New Roman" w:hAnsi="JetBrains Mono" w:cs="Courier New"/>
@@ -5625,9 +5322,8 @@
           <w:szCs w:val="32"/>
           <w:lang w:val="en-US" w:eastAsia="ru-RU"/>
         </w:rPr>
-        <w:t xml:space="preserve"> </w:t>
-      </w:r>
-      <w:proofErr w:type="spellStart"/>
+        <w:t xml:space="preserve"> gameView</w:t>
+      </w:r>
       <w:r>
         <w:rPr>
           <w:rFonts w:ascii="JetBrains Mono" w:eastAsia="Times New Roman" w:hAnsi="JetBrains Mono" w:cs="Courier New"/>
@@ -5637,18 +5333,6 @@
           <w:szCs w:val="32"/>
           <w:lang w:val="en-US" w:eastAsia="ru-RU"/>
         </w:rPr>
-        <w:t>gameView</w:t>
-      </w:r>
-      <w:proofErr w:type="spellEnd"/>
-      <w:r>
-        <w:rPr>
-          <w:rFonts w:ascii="JetBrains Mono" w:eastAsia="Times New Roman" w:hAnsi="JetBrains Mono" w:cs="Courier New"/>
-          <w:color w:val="98AFFF"/>
-          <w:kern w:val="0"/>
-          <w:sz w:val="28"/>
-          <w:szCs w:val="32"/>
-          <w:lang w:val="en-US" w:eastAsia="ru-RU"/>
-        </w:rPr>
         <w:br/>
       </w:r>
       <w:r>
@@ -5673,7 +5357,6 @@
         </w:rPr>
         <w:t xml:space="preserve">= </w:t>
       </w:r>
-      <w:proofErr w:type="spellStart"/>
       <w:r>
         <w:rPr>
           <w:rFonts w:ascii="JetBrains Mono" w:eastAsia="Times New Roman" w:hAnsi="JetBrains Mono" w:cs="Courier New"/>
@@ -5685,7 +5368,6 @@
         </w:rPr>
         <w:t>getIntent</w:t>
       </w:r>
-      <w:proofErr w:type="spellEnd"/>
       <w:r>
         <w:rPr>
           <w:rFonts w:ascii="JetBrains Mono" w:eastAsia="Times New Roman" w:hAnsi="JetBrains Mono" w:cs="Courier New"/>
@@ -5695,9 +5377,52 @@
           <w:szCs w:val="32"/>
           <w:lang w:val="en-US" w:eastAsia="ru-RU"/>
         </w:rPr>
+        <w:t>()</w:t>
+      </w:r>
+      <w:r>
+        <w:rPr>
+          <w:rFonts w:ascii="JetBrains Mono" w:eastAsia="Times New Roman" w:hAnsi="JetBrains Mono" w:cs="Courier New"/>
+          <w:color w:val="F8F8F2"/>
+          <w:kern w:val="0"/>
+          <w:sz w:val="28"/>
+          <w:szCs w:val="32"/>
+          <w:lang w:val="en-US" w:eastAsia="ru-RU"/>
+        </w:rPr>
+        <w:t>.</w:t>
+      </w:r>
+      <w:r>
+        <w:rPr>
+          <w:rFonts w:ascii="JetBrains Mono" w:eastAsia="Times New Roman" w:hAnsi="JetBrains Mono" w:cs="Courier New"/>
+          <w:color w:val="50FA7B"/>
+          <w:kern w:val="0"/>
+          <w:sz w:val="28"/>
+          <w:szCs w:val="32"/>
+          <w:lang w:val="en-US" w:eastAsia="ru-RU"/>
+        </w:rPr>
+        <w:t>getStringExtra</w:t>
+      </w:r>
+      <w:r>
+        <w:rPr>
+          <w:rFonts w:ascii="JetBrains Mono" w:eastAsia="Times New Roman" w:hAnsi="JetBrains Mono" w:cs="Courier New"/>
+          <w:color w:val="E8BA36"/>
+          <w:kern w:val="0"/>
+          <w:sz w:val="28"/>
+          <w:szCs w:val="32"/>
+          <w:lang w:val="en-US" w:eastAsia="ru-RU"/>
+        </w:rPr>
         <w:t>(</w:t>
       </w:r>
-      <w:proofErr w:type="gramStart"/>
+      <w:r>
+        <w:rPr>
+          <w:rFonts w:ascii="JetBrains Mono" w:eastAsia="Times New Roman" w:hAnsi="JetBrains Mono" w:cs="Courier New"/>
+          <w:color w:val="F1FA8C"/>
+          <w:kern w:val="0"/>
+          <w:sz w:val="28"/>
+          <w:szCs w:val="32"/>
+          <w:lang w:val="en-US" w:eastAsia="ru-RU"/>
+        </w:rPr>
+        <w:t>"date"</w:t>
+      </w:r>
       <w:r>
         <w:rPr>
           <w:rFonts w:ascii="JetBrains Mono" w:eastAsia="Times New Roman" w:hAnsi="JetBrains Mono" w:cs="Courier New"/>
@@ -5718,9 +5443,74 @@
           <w:szCs w:val="32"/>
           <w:lang w:val="en-US" w:eastAsia="ru-RU"/>
         </w:rPr>
+        <w:t>;</w:t>
+      </w:r>
+      <w:r>
+        <w:rPr>
+          <w:rFonts w:ascii="JetBrains Mono" w:eastAsia="Times New Roman" w:hAnsi="JetBrains Mono" w:cs="Courier New"/>
+          <w:color w:val="F8F8F2"/>
+          <w:kern w:val="0"/>
+          <w:sz w:val="28"/>
+          <w:szCs w:val="32"/>
+          <w:lang w:val="en-US" w:eastAsia="ru-RU"/>
+        </w:rPr>
+        <w:br/>
+      </w:r>
+      <w:r>
+        <w:rPr>
+          <w:rFonts w:ascii="JetBrains Mono" w:eastAsia="Times New Roman" w:hAnsi="JetBrains Mono" w:cs="Courier New"/>
+          <w:color w:val="FFB86C"/>
+          <w:kern w:val="0"/>
+          <w:sz w:val="28"/>
+          <w:szCs w:val="32"/>
+          <w:lang w:val="en-US" w:eastAsia="ru-RU"/>
+        </w:rPr>
+        <w:t xml:space="preserve">time </w:t>
+      </w:r>
+      <w:r>
+        <w:rPr>
+          <w:rFonts w:ascii="JetBrains Mono" w:eastAsia="Times New Roman" w:hAnsi="JetBrains Mono" w:cs="Courier New"/>
+          <w:color w:val="F8F8F2"/>
+          <w:kern w:val="0"/>
+          <w:sz w:val="28"/>
+          <w:szCs w:val="32"/>
+          <w:lang w:val="en-US" w:eastAsia="ru-RU"/>
+        </w:rPr>
+        <w:t xml:space="preserve">= </w:t>
+      </w:r>
+      <w:r>
+        <w:rPr>
+          <w:rFonts w:ascii="JetBrains Mono" w:eastAsia="Times New Roman" w:hAnsi="JetBrains Mono" w:cs="Courier New"/>
+          <w:color w:val="50FA7B"/>
+          <w:kern w:val="0"/>
+          <w:sz w:val="28"/>
+          <w:szCs w:val="32"/>
+          <w:lang w:val="en-US" w:eastAsia="ru-RU"/>
+        </w:rPr>
+        <w:t>getIntent</w:t>
+      </w:r>
+      <w:r>
+        <w:rPr>
+          <w:rFonts w:ascii="JetBrains Mono" w:eastAsia="Times New Roman" w:hAnsi="JetBrains Mono" w:cs="Courier New"/>
+          <w:color w:val="E8BA36"/>
+          <w:kern w:val="0"/>
+          <w:sz w:val="28"/>
+          <w:szCs w:val="32"/>
+          <w:lang w:val="en-US" w:eastAsia="ru-RU"/>
+        </w:rPr>
+        <w:t>()</w:t>
+      </w:r>
+      <w:r>
+        <w:rPr>
+          <w:rFonts w:ascii="JetBrains Mono" w:eastAsia="Times New Roman" w:hAnsi="JetBrains Mono" w:cs="Courier New"/>
+          <w:color w:val="F8F8F2"/>
+          <w:kern w:val="0"/>
+          <w:sz w:val="28"/>
+          <w:szCs w:val="32"/>
+          <w:lang w:val="en-US" w:eastAsia="ru-RU"/>
+        </w:rPr>
         <w:t>.</w:t>
       </w:r>
-      <w:proofErr w:type="spellStart"/>
       <w:r>
         <w:rPr>
           <w:rFonts w:ascii="JetBrains Mono" w:eastAsia="Times New Roman" w:hAnsi="JetBrains Mono" w:cs="Courier New"/>
@@ -5730,10 +5520,8 @@
           <w:szCs w:val="32"/>
           <w:lang w:val="en-US" w:eastAsia="ru-RU"/>
         </w:rPr>
-        <w:t>getStringExtra</w:t>
-      </w:r>
-      <w:proofErr w:type="spellEnd"/>
-      <w:proofErr w:type="gramEnd"/>
+        <w:t>getIntExtra</w:t>
+      </w:r>
       <w:r>
         <w:rPr>
           <w:rFonts w:ascii="JetBrains Mono" w:eastAsia="Times New Roman" w:hAnsi="JetBrains Mono" w:cs="Courier New"/>
@@ -5754,7 +5542,29 @@
           <w:szCs w:val="32"/>
           <w:lang w:val="en-US" w:eastAsia="ru-RU"/>
         </w:rPr>
-        <w:t>"date"</w:t>
+        <w:t>"time"</w:t>
+      </w:r>
+      <w:r>
+        <w:rPr>
+          <w:rFonts w:ascii="JetBrains Mono" w:eastAsia="Times New Roman" w:hAnsi="JetBrains Mono" w:cs="Courier New"/>
+          <w:color w:val="F8F8F2"/>
+          <w:kern w:val="0"/>
+          <w:sz w:val="28"/>
+          <w:szCs w:val="32"/>
+          <w:lang w:val="en-US" w:eastAsia="ru-RU"/>
+        </w:rPr>
+        <w:t xml:space="preserve">, </w:t>
+      </w:r>
+      <w:r>
+        <w:rPr>
+          <w:rFonts w:ascii="JetBrains Mono" w:eastAsia="Times New Roman" w:hAnsi="JetBrains Mono" w:cs="Courier New"/>
+          <w:color w:val="BD93F9"/>
+          <w:kern w:val="0"/>
+          <w:sz w:val="28"/>
+          <w:szCs w:val="32"/>
+          <w:lang w:val="en-US" w:eastAsia="ru-RU"/>
+        </w:rPr>
+        <w:t>0</w:t>
       </w:r>
       <w:r>
         <w:rPr>
@@ -5798,7 +5608,7 @@
           <w:szCs w:val="32"/>
           <w:lang w:val="en-US" w:eastAsia="ru-RU"/>
         </w:rPr>
-        <w:t xml:space="preserve">time </w:t>
+        <w:t xml:space="preserve">points </w:t>
       </w:r>
       <w:r>
         <w:rPr>
@@ -5811,154 +5621,6 @@
         </w:rPr>
         <w:t xml:space="preserve">= </w:t>
       </w:r>
-      <w:proofErr w:type="spellStart"/>
-      <w:r>
-        <w:rPr>
-          <w:rFonts w:ascii="JetBrains Mono" w:eastAsia="Times New Roman" w:hAnsi="JetBrains Mono" w:cs="Courier New"/>
-          <w:color w:val="50FA7B"/>
-          <w:kern w:val="0"/>
-          <w:sz w:val="28"/>
-          <w:szCs w:val="32"/>
-          <w:lang w:val="en-US" w:eastAsia="ru-RU"/>
-        </w:rPr>
-        <w:t>getIntent</w:t>
-      </w:r>
-      <w:proofErr w:type="spellEnd"/>
-      <w:r>
-        <w:rPr>
-          <w:rFonts w:ascii="JetBrains Mono" w:eastAsia="Times New Roman" w:hAnsi="JetBrains Mono" w:cs="Courier New"/>
-          <w:color w:val="E8BA36"/>
-          <w:kern w:val="0"/>
-          <w:sz w:val="28"/>
-          <w:szCs w:val="32"/>
-          <w:lang w:val="en-US" w:eastAsia="ru-RU"/>
-        </w:rPr>
-        <w:t>()</w:t>
-      </w:r>
-      <w:r>
-        <w:rPr>
-          <w:rFonts w:ascii="JetBrains Mono" w:eastAsia="Times New Roman" w:hAnsi="JetBrains Mono" w:cs="Courier New"/>
-          <w:color w:val="F8F8F2"/>
-          <w:kern w:val="0"/>
-          <w:sz w:val="28"/>
-          <w:szCs w:val="32"/>
-          <w:lang w:val="en-US" w:eastAsia="ru-RU"/>
-        </w:rPr>
-        <w:t>.</w:t>
-      </w:r>
-      <w:proofErr w:type="spellStart"/>
-      <w:r>
-        <w:rPr>
-          <w:rFonts w:ascii="JetBrains Mono" w:eastAsia="Times New Roman" w:hAnsi="JetBrains Mono" w:cs="Courier New"/>
-          <w:color w:val="50FA7B"/>
-          <w:kern w:val="0"/>
-          <w:sz w:val="28"/>
-          <w:szCs w:val="32"/>
-          <w:lang w:val="en-US" w:eastAsia="ru-RU"/>
-        </w:rPr>
-        <w:t>getIntExtra</w:t>
-      </w:r>
-      <w:proofErr w:type="spellEnd"/>
-      <w:r>
-        <w:rPr>
-          <w:rFonts w:ascii="JetBrains Mono" w:eastAsia="Times New Roman" w:hAnsi="JetBrains Mono" w:cs="Courier New"/>
-          <w:color w:val="E8BA36"/>
-          <w:kern w:val="0"/>
-          <w:sz w:val="28"/>
-          <w:szCs w:val="32"/>
-          <w:lang w:val="en-US" w:eastAsia="ru-RU"/>
-        </w:rPr>
-        <w:t>(</w:t>
-      </w:r>
-      <w:r>
-        <w:rPr>
-          <w:rFonts w:ascii="JetBrains Mono" w:eastAsia="Times New Roman" w:hAnsi="JetBrains Mono" w:cs="Courier New"/>
-          <w:color w:val="F1FA8C"/>
-          <w:kern w:val="0"/>
-          <w:sz w:val="28"/>
-          <w:szCs w:val="32"/>
-          <w:lang w:val="en-US" w:eastAsia="ru-RU"/>
-        </w:rPr>
-        <w:t>"time"</w:t>
-      </w:r>
-      <w:r>
-        <w:rPr>
-          <w:rFonts w:ascii="JetBrains Mono" w:eastAsia="Times New Roman" w:hAnsi="JetBrains Mono" w:cs="Courier New"/>
-          <w:color w:val="F8F8F2"/>
-          <w:kern w:val="0"/>
-          <w:sz w:val="28"/>
-          <w:szCs w:val="32"/>
-          <w:lang w:val="en-US" w:eastAsia="ru-RU"/>
-        </w:rPr>
-        <w:t xml:space="preserve">, </w:t>
-      </w:r>
-      <w:r>
-        <w:rPr>
-          <w:rFonts w:ascii="JetBrains Mono" w:eastAsia="Times New Roman" w:hAnsi="JetBrains Mono" w:cs="Courier New"/>
-          <w:color w:val="BD93F9"/>
-          <w:kern w:val="0"/>
-          <w:sz w:val="28"/>
-          <w:szCs w:val="32"/>
-          <w:lang w:val="en-US" w:eastAsia="ru-RU"/>
-        </w:rPr>
-        <w:t>0</w:t>
-      </w:r>
-      <w:r>
-        <w:rPr>
-          <w:rFonts w:ascii="JetBrains Mono" w:eastAsia="Times New Roman" w:hAnsi="JetBrains Mono" w:cs="Courier New"/>
-          <w:color w:val="E8BA36"/>
-          <w:kern w:val="0"/>
-          <w:sz w:val="28"/>
-          <w:szCs w:val="32"/>
-          <w:lang w:val="en-US" w:eastAsia="ru-RU"/>
-        </w:rPr>
-        <w:t>)</w:t>
-      </w:r>
-      <w:r>
-        <w:rPr>
-          <w:rFonts w:ascii="JetBrains Mono" w:eastAsia="Times New Roman" w:hAnsi="JetBrains Mono" w:cs="Courier New"/>
-          <w:color w:val="F8F8F2"/>
-          <w:kern w:val="0"/>
-          <w:sz w:val="28"/>
-          <w:szCs w:val="32"/>
-          <w:lang w:val="en-US" w:eastAsia="ru-RU"/>
-        </w:rPr>
-        <w:t>;</w:t>
-      </w:r>
-      <w:r>
-        <w:rPr>
-          <w:rFonts w:ascii="JetBrains Mono" w:eastAsia="Times New Roman" w:hAnsi="JetBrains Mono" w:cs="Courier New"/>
-          <w:color w:val="F8F8F2"/>
-          <w:kern w:val="0"/>
-          <w:sz w:val="28"/>
-          <w:szCs w:val="32"/>
-          <w:lang w:val="en-US" w:eastAsia="ru-RU"/>
-        </w:rPr>
-        <w:br/>
-      </w:r>
-      <w:r>
-        <w:rPr>
-          <w:rFonts w:ascii="JetBrains Mono" w:eastAsia="Times New Roman" w:hAnsi="JetBrains Mono" w:cs="Courier New"/>
-          <w:color w:val="FFB86C"/>
-          <w:kern w:val="0"/>
-          <w:sz w:val="28"/>
-          <w:szCs w:val="32"/>
-          <w:lang w:val="en-US" w:eastAsia="ru-RU"/>
-        </w:rPr>
-        <w:t xml:space="preserve">points </w:t>
-      </w:r>
-      <w:r>
-        <w:rPr>
-          <w:rFonts w:ascii="JetBrains Mono" w:eastAsia="Times New Roman" w:hAnsi="JetBrains Mono" w:cs="Courier New"/>
-          <w:color w:val="F8F8F2"/>
-          <w:kern w:val="0"/>
-          <w:sz w:val="28"/>
-          <w:szCs w:val="32"/>
-          <w:lang w:val="en-US" w:eastAsia="ru-RU"/>
-        </w:rPr>
-        <w:t xml:space="preserve">= </w:t>
-      </w:r>
-      <w:proofErr w:type="spellStart"/>
       <w:r>
         <w:rPr>
           <w:rFonts w:ascii="JetBrains Mono" w:eastAsia="Times New Roman" w:hAnsi="JetBrains Mono" w:cs="Courier New"/>
@@ -5994,7 +5656,6 @@
         </w:rPr>
         <w:t>valueOf</w:t>
       </w:r>
-      <w:proofErr w:type="spellEnd"/>
       <w:r>
         <w:rPr>
           <w:rFonts w:ascii="JetBrains Mono" w:eastAsia="Times New Roman" w:hAnsi="JetBrains Mono" w:cs="Courier New"/>
@@ -6006,7 +5667,6 @@
         </w:rPr>
         <w:t>(</w:t>
       </w:r>
-      <w:proofErr w:type="spellStart"/>
       <w:r>
         <w:rPr>
           <w:rFonts w:ascii="JetBrains Mono" w:eastAsia="Times New Roman" w:hAnsi="JetBrains Mono" w:cs="Courier New"/>
@@ -6018,7 +5678,6 @@
         </w:rPr>
         <w:t>getIntent</w:t>
       </w:r>
-      <w:proofErr w:type="spellEnd"/>
       <w:r>
         <w:rPr>
           <w:rFonts w:ascii="JetBrains Mono" w:eastAsia="Times New Roman" w:hAnsi="JetBrains Mono" w:cs="Courier New"/>
@@ -6041,7 +5700,6 @@
         </w:rPr>
         <w:t>.</w:t>
       </w:r>
-      <w:proofErr w:type="spellStart"/>
       <w:r>
         <w:rPr>
           <w:rFonts w:ascii="JetBrains Mono" w:eastAsia="Times New Roman" w:hAnsi="JetBrains Mono" w:cs="Courier New"/>
@@ -6053,7 +5711,6 @@
         </w:rPr>
         <w:t>getIntExtra</w:t>
       </w:r>
-      <w:proofErr w:type="spellEnd"/>
       <w:r>
         <w:rPr>
           <w:rFonts w:ascii="JetBrains Mono" w:eastAsia="Times New Roman" w:hAnsi="JetBrains Mono" w:cs="Courier New"/>
@@ -6164,7 +5821,6 @@
         </w:rPr>
         <w:t xml:space="preserve">= </w:t>
       </w:r>
-      <w:proofErr w:type="spellStart"/>
       <w:r>
         <w:rPr>
           <w:rFonts w:ascii="JetBrains Mono" w:eastAsia="Times New Roman" w:hAnsi="JetBrains Mono" w:cs="Courier New"/>
@@ -6176,7 +5832,6 @@
         </w:rPr>
         <w:t>getIntent</w:t>
       </w:r>
-      <w:proofErr w:type="spellEnd"/>
       <w:r>
         <w:rPr>
           <w:rFonts w:ascii="JetBrains Mono" w:eastAsia="Times New Roman" w:hAnsi="JetBrains Mono" w:cs="Courier New"/>
@@ -6199,7 +5854,6 @@
         </w:rPr>
         <w:t>.</w:t>
       </w:r>
-      <w:proofErr w:type="spellStart"/>
       <w:r>
         <w:rPr>
           <w:rFonts w:ascii="JetBrains Mono" w:eastAsia="Times New Roman" w:hAnsi="JetBrains Mono" w:cs="Courier New"/>
@@ -6211,7 +5865,6 @@
         </w:rPr>
         <w:t>getIntExtra</w:t>
       </w:r>
-      <w:proofErr w:type="spellEnd"/>
       <w:r>
         <w:rPr>
           <w:rFonts w:ascii="JetBrains Mono" w:eastAsia="Times New Roman" w:hAnsi="JetBrains Mono" w:cs="Courier New"/>
@@ -6305,27 +5958,7 @@
           <w:szCs w:val="28"/>
           <w:lang w:eastAsia="zh-CN" w:bidi="hi-IN"/>
         </w:rPr>
-        <w:t xml:space="preserve">Добавление в </w:t>
-      </w:r>
-      <w:proofErr w:type="spellStart"/>
-      <w:r>
-        <w:rPr>
-          <w:rFonts w:ascii="Times New Roman" w:hAnsi="Times New Roman" w:cs="Arial"/>
-          <w:sz w:val="28"/>
-          <w:szCs w:val="28"/>
-          <w:lang w:eastAsia="zh-CN" w:bidi="hi-IN"/>
-        </w:rPr>
-        <w:t>бд</w:t>
-      </w:r>
-      <w:proofErr w:type="spellEnd"/>
-      <w:r>
-        <w:rPr>
-          <w:rFonts w:ascii="Times New Roman" w:hAnsi="Times New Roman" w:cs="Arial"/>
-          <w:sz w:val="28"/>
-          <w:szCs w:val="28"/>
-          <w:lang w:eastAsia="zh-CN" w:bidi="hi-IN"/>
-        </w:rPr>
-        <w:t xml:space="preserve"> и адаптер:</w:t>
+        <w:t>Добавление в бд и адаптер:</w:t>
       </w:r>
     </w:p>
     <w:p>
@@ -6372,9 +6005,8 @@
           <w:szCs w:val="32"/>
           <w:lang w:eastAsia="ru-RU"/>
         </w:rPr>
-        <w:t xml:space="preserve">// добавление статистики в список и </w:t>
-      </w:r>
-      <w:proofErr w:type="spellStart"/>
+        <w:t>// добавление статистики в список и бд, если данные не null</w:t>
+      </w:r>
       <w:r>
         <w:rPr>
           <w:rFonts w:ascii="JetBrains Mono" w:eastAsia="Times New Roman" w:hAnsi="JetBrains Mono" w:cs="Courier New"/>
@@ -6384,45 +6016,8 @@
           <w:szCs w:val="32"/>
           <w:lang w:eastAsia="ru-RU"/>
         </w:rPr>
-        <w:t>бд</w:t>
-      </w:r>
-      <w:proofErr w:type="spellEnd"/>
-      <w:r>
-        <w:rPr>
-          <w:rFonts w:ascii="JetBrains Mono" w:eastAsia="Times New Roman" w:hAnsi="JetBrains Mono" w:cs="Courier New"/>
-          <w:color w:val="98AFFF"/>
-          <w:kern w:val="0"/>
-          <w:sz w:val="28"/>
-          <w:szCs w:val="32"/>
-          <w:lang w:eastAsia="ru-RU"/>
-        </w:rPr>
-        <w:t xml:space="preserve">, если данные не </w:t>
-      </w:r>
-      <w:proofErr w:type="spellStart"/>
-      <w:r>
-        <w:rPr>
-          <w:rFonts w:ascii="JetBrains Mono" w:eastAsia="Times New Roman" w:hAnsi="JetBrains Mono" w:cs="Courier New"/>
-          <w:color w:val="98AFFF"/>
-          <w:kern w:val="0"/>
-          <w:sz w:val="28"/>
-          <w:szCs w:val="32"/>
-          <w:lang w:eastAsia="ru-RU"/>
-        </w:rPr>
-        <w:t>null</w:t>
-      </w:r>
-      <w:proofErr w:type="spellEnd"/>
-      <w:r>
-        <w:rPr>
-          <w:rFonts w:ascii="JetBrains Mono" w:eastAsia="Times New Roman" w:hAnsi="JetBrains Mono" w:cs="Courier New"/>
-          <w:color w:val="98AFFF"/>
-          <w:kern w:val="0"/>
-          <w:sz w:val="28"/>
-          <w:szCs w:val="32"/>
-          <w:lang w:eastAsia="ru-RU"/>
-        </w:rPr>
         <w:br/>
       </w:r>
-      <w:proofErr w:type="spellStart"/>
       <w:r>
         <w:rPr>
           <w:rFonts w:ascii="JetBrains Mono" w:eastAsia="Times New Roman" w:hAnsi="JetBrains Mono" w:cs="Courier New"/>
@@ -6434,7 +6029,6 @@
         </w:rPr>
         <w:t>if</w:t>
       </w:r>
-      <w:proofErr w:type="spellEnd"/>
       <w:r>
         <w:rPr>
           <w:rFonts w:ascii="JetBrains Mono" w:eastAsia="Times New Roman" w:hAnsi="JetBrains Mono" w:cs="Courier New"/>
@@ -6446,7 +6040,6 @@
         </w:rPr>
         <w:t>(</w:t>
       </w:r>
-      <w:proofErr w:type="spellStart"/>
       <w:r>
         <w:rPr>
           <w:rFonts w:ascii="JetBrains Mono" w:eastAsia="Times New Roman" w:hAnsi="JetBrains Mono" w:cs="Courier New"/>
@@ -6456,9 +6049,41 @@
           <w:szCs w:val="32"/>
           <w:lang w:eastAsia="ru-RU"/>
         </w:rPr>
-        <w:t>date</w:t>
-      </w:r>
-      <w:proofErr w:type="spellEnd"/>
+        <w:t xml:space="preserve">date </w:t>
+      </w:r>
+      <w:r>
+        <w:rPr>
+          <w:rFonts w:ascii="JetBrains Mono" w:eastAsia="Times New Roman" w:hAnsi="JetBrains Mono" w:cs="Courier New"/>
+          <w:color w:val="F8F8F2"/>
+          <w:kern w:val="0"/>
+          <w:sz w:val="28"/>
+          <w:szCs w:val="32"/>
+          <w:lang w:eastAsia="ru-RU"/>
+        </w:rPr>
+        <w:t xml:space="preserve">!= </w:t>
+      </w:r>
+      <w:r>
+        <w:rPr>
+          <w:rFonts w:ascii="JetBrains Mono" w:eastAsia="Times New Roman" w:hAnsi="JetBrains Mono" w:cs="Courier New"/>
+          <w:color w:val="FF79C6"/>
+          <w:kern w:val="0"/>
+          <w:sz w:val="28"/>
+          <w:szCs w:val="32"/>
+          <w:lang w:eastAsia="ru-RU"/>
+        </w:rPr>
+        <w:t xml:space="preserve">null </w:t>
+      </w:r>
+      <w:r>
+        <w:rPr>
+          <w:rFonts w:ascii="JetBrains Mono" w:eastAsia="Times New Roman" w:hAnsi="JetBrains Mono" w:cs="Courier New"/>
+          <w:color w:val="F8F8F2"/>
+          <w:kern w:val="0"/>
+          <w:sz w:val="28"/>
+          <w:szCs w:val="32"/>
+          <w:lang w:eastAsia="ru-RU"/>
+        </w:rPr>
+        <w:t xml:space="preserve">&amp;&amp; </w:t>
+      </w:r>
       <w:r>
         <w:rPr>
           <w:rFonts w:ascii="JetBrains Mono" w:eastAsia="Times New Roman" w:hAnsi="JetBrains Mono" w:cs="Courier New"/>
@@ -6468,77 +6093,7 @@
           <w:szCs w:val="32"/>
           <w:lang w:eastAsia="ru-RU"/>
         </w:rPr>
-        <w:t xml:space="preserve"> </w:t>
-      </w:r>
-      <w:r>
-        <w:rPr>
-          <w:rFonts w:ascii="JetBrains Mono" w:eastAsia="Times New Roman" w:hAnsi="JetBrains Mono" w:cs="Courier New"/>
-          <w:color w:val="F8F8F2"/>
-          <w:kern w:val="0"/>
-          <w:sz w:val="28"/>
-          <w:szCs w:val="32"/>
-          <w:lang w:eastAsia="ru-RU"/>
-        </w:rPr>
-        <w:t xml:space="preserve">!= </w:t>
-      </w:r>
-      <w:proofErr w:type="spellStart"/>
-      <w:r>
-        <w:rPr>
-          <w:rFonts w:ascii="JetBrains Mono" w:eastAsia="Times New Roman" w:hAnsi="JetBrains Mono" w:cs="Courier New"/>
-          <w:color w:val="FF79C6"/>
-          <w:kern w:val="0"/>
-          <w:sz w:val="28"/>
-          <w:szCs w:val="32"/>
-          <w:lang w:eastAsia="ru-RU"/>
-        </w:rPr>
-        <w:t>null</w:t>
-      </w:r>
-      <w:proofErr w:type="spellEnd"/>
-      <w:r>
-        <w:rPr>
-          <w:rFonts w:ascii="JetBrains Mono" w:eastAsia="Times New Roman" w:hAnsi="JetBrains Mono" w:cs="Courier New"/>
-          <w:color w:val="FF79C6"/>
-          <w:kern w:val="0"/>
-          <w:sz w:val="28"/>
-          <w:szCs w:val="32"/>
-          <w:lang w:eastAsia="ru-RU"/>
-        </w:rPr>
-        <w:t xml:space="preserve"> </w:t>
-      </w:r>
-      <w:r>
-        <w:rPr>
-          <w:rFonts w:ascii="JetBrains Mono" w:eastAsia="Times New Roman" w:hAnsi="JetBrains Mono" w:cs="Courier New"/>
-          <w:color w:val="F8F8F2"/>
-          <w:kern w:val="0"/>
-          <w:sz w:val="28"/>
-          <w:szCs w:val="32"/>
-          <w:lang w:eastAsia="ru-RU"/>
-        </w:rPr>
-        <w:t xml:space="preserve">&amp;&amp; </w:t>
-      </w:r>
-      <w:proofErr w:type="spellStart"/>
-      <w:r>
-        <w:rPr>
-          <w:rFonts w:ascii="JetBrains Mono" w:eastAsia="Times New Roman" w:hAnsi="JetBrains Mono" w:cs="Courier New"/>
-          <w:color w:val="FFB86C"/>
-          <w:kern w:val="0"/>
-          <w:sz w:val="28"/>
-          <w:szCs w:val="32"/>
-          <w:lang w:eastAsia="ru-RU"/>
-        </w:rPr>
-        <w:t>time</w:t>
-      </w:r>
-      <w:proofErr w:type="spellEnd"/>
-      <w:r>
-        <w:rPr>
-          <w:rFonts w:ascii="JetBrains Mono" w:eastAsia="Times New Roman" w:hAnsi="JetBrains Mono" w:cs="Courier New"/>
-          <w:color w:val="FFB86C"/>
-          <w:kern w:val="0"/>
-          <w:sz w:val="28"/>
-          <w:szCs w:val="32"/>
-          <w:lang w:eastAsia="ru-RU"/>
-        </w:rPr>
-        <w:t xml:space="preserve"> </w:t>
+        <w:t xml:space="preserve">time </w:t>
       </w:r>
       <w:r>
         <w:rPr>
@@ -6728,7 +6283,6 @@
         </w:rPr>
         <w:t xml:space="preserve">new </w:t>
       </w:r>
-      <w:proofErr w:type="spellStart"/>
       <w:r>
         <w:rPr>
           <w:rFonts w:ascii="JetBrains Mono" w:eastAsia="Times New Roman" w:hAnsi="JetBrains Mono" w:cs="Courier New"/>
@@ -6740,7 +6294,6 @@
         </w:rPr>
         <w:t>ArrayAdapter</w:t>
       </w:r>
-      <w:proofErr w:type="spellEnd"/>
       <w:r>
         <w:rPr>
           <w:rFonts w:ascii="JetBrains Mono" w:eastAsia="Times New Roman" w:hAnsi="JetBrains Mono" w:cs="Courier New"/>
@@ -6918,7 +6471,6 @@
         <w:br/>
         <w:t xml:space="preserve">    </w:t>
       </w:r>
-      <w:proofErr w:type="spellStart"/>
       <w:r>
         <w:rPr>
           <w:rFonts w:ascii="JetBrains Mono" w:eastAsia="Times New Roman" w:hAnsi="JetBrains Mono" w:cs="Courier New"/>
@@ -6952,7 +6504,6 @@
         </w:rPr>
         <w:t>add</w:t>
       </w:r>
-      <w:proofErr w:type="spellEnd"/>
       <w:r>
         <w:rPr>
           <w:rFonts w:ascii="JetBrains Mono" w:eastAsia="Times New Roman" w:hAnsi="JetBrains Mono" w:cs="Courier New"/>
@@ -6986,7 +6537,6 @@
         </w:rPr>
         <w:t xml:space="preserve">, </w:t>
       </w:r>
-      <w:proofErr w:type="spellStart"/>
       <w:r>
         <w:rPr>
           <w:rFonts w:ascii="JetBrains Mono" w:eastAsia="Times New Roman" w:hAnsi="JetBrains Mono" w:cs="Courier New"/>
@@ -7022,7 +6572,6 @@
         </w:rPr>
         <w:t>valueOf</w:t>
       </w:r>
-      <w:proofErr w:type="spellEnd"/>
       <w:r>
         <w:rPr>
           <w:rFonts w:ascii="JetBrains Mono" w:eastAsia="Times New Roman" w:hAnsi="JetBrains Mono" w:cs="Courier New"/>
@@ -7089,7 +6638,6 @@
         </w:rPr>
         <w:t xml:space="preserve">, </w:t>
       </w:r>
-      <w:proofErr w:type="spellStart"/>
       <w:r>
         <w:rPr>
           <w:rFonts w:ascii="JetBrains Mono" w:eastAsia="Times New Roman" w:hAnsi="JetBrains Mono" w:cs="Courier New"/>
@@ -7125,7 +6673,6 @@
         </w:rPr>
         <w:t>valueOf</w:t>
       </w:r>
-      <w:proofErr w:type="spellEnd"/>
       <w:r>
         <w:rPr>
           <w:rFonts w:ascii="JetBrains Mono" w:eastAsia="Times New Roman" w:hAnsi="JetBrains Mono" w:cs="Courier New"/>
@@ -7193,7 +6740,6 @@
         <w:br/>
         <w:t xml:space="preserve">    </w:t>
       </w:r>
-      <w:proofErr w:type="spellStart"/>
       <w:r>
         <w:rPr>
           <w:rFonts w:ascii="JetBrains Mono" w:eastAsia="Times New Roman" w:hAnsi="JetBrains Mono" w:cs="Courier New"/>
@@ -7205,7 +6751,6 @@
         </w:rPr>
         <w:t>UpdateList</w:t>
       </w:r>
-      <w:proofErr w:type="spellEnd"/>
       <w:r>
         <w:rPr>
           <w:rFonts w:ascii="JetBrains Mono" w:eastAsia="Times New Roman" w:hAnsi="JetBrains Mono" w:cs="Courier New"/>
@@ -7869,14 +7414,7 @@
           <w:sz w:val="28"/>
           <w:szCs w:val="28"/>
         </w:rPr>
-        <w:t xml:space="preserve">написанием </w:t>
-      </w:r>
-      <w:r>
-        <w:rPr>
-          <w:sz w:val="28"/>
-          <w:szCs w:val="28"/>
-        </w:rPr>
-        <w:t>созданием локальной БД и занесением туда данных о статистике после игры выполнена успешно</w:t>
+        <w:t>локальной БД и занесением туда данных о статистике после игры выполнена успешно</w:t>
       </w:r>
       <w:r>
         <w:rPr>

</xml_diff>